<commit_message>
added results in documentation
</commit_message>
<xml_diff>
--- a/CPSC323_DOCUMENTATION.docx
+++ b/CPSC323_DOCUMENTATION.docx
@@ -44,22 +44,9 @@
     </w:p>
     <w:p>
       <w:r>
-        <w:t>This program involves creating a program that traces input strings over a given set of characters and symbols that end with a '$' sign. Given the CFG and the parsing table, we have to trace input strings over the set {id+</w:t>
-      </w:r>
-      <w:proofErr w:type="gramStart"/>
-      <w:r>
-        <w:t>*)(</w:t>
-      </w:r>
-      <w:proofErr w:type="gramEnd"/>
-      <w:r>
-        <w:t>} ending with '$'. We also have to test with the three given input strings (</w:t>
-      </w:r>
-      <w:proofErr w:type="gramStart"/>
-      <w:r>
-        <w:t>1)(</w:t>
+        <w:t>This program involves creating a program that traces input strings over a given set of characters and symbols that end with a '$' sign. Given the CFG and the parsing table, we have to trace input strings over the set {id+*)(} ending with '$'. We also have to test with the three given input strings (1)(</w:t>
       </w:r>
       <w:proofErr w:type="spellStart"/>
-      <w:proofErr w:type="gramEnd"/>
       <w:r>
         <w:t>id+id</w:t>
       </w:r>
@@ -105,13 +92,8 @@
         </w:numPr>
       </w:pPr>
       <w:r>
-        <w:t xml:space="preserve">Clone or download this repository to your local </w:t>
-      </w:r>
-      <w:proofErr w:type="gramStart"/>
-      <w:r>
-        <w:t>machine</w:t>
-      </w:r>
-      <w:proofErr w:type="gramEnd"/>
+        <w:t>Clone or download this repository to your local machine</w:t>
+      </w:r>
     </w:p>
     <w:p>
       <w:pPr>
@@ -142,13 +124,8 @@
         </w:numPr>
       </w:pPr>
       <w:r>
-        <w:t xml:space="preserve">Make sure you have Python downloaded on your </w:t>
-      </w:r>
-      <w:proofErr w:type="gramStart"/>
-      <w:r>
-        <w:t>device</w:t>
-      </w:r>
-      <w:proofErr w:type="gramEnd"/>
+        <w:t>Make sure you have Python downloaded on your device</w:t>
+      </w:r>
     </w:p>
     <w:p/>
     <w:p>
@@ -251,16 +228,1226 @@
           <w:sz w:val="40"/>
           <w:szCs w:val="40"/>
         </w:rPr>
-        <w:t>A</w:t>
-      </w:r>
-      <w:r>
+        <w:t>Results</w:t>
+      </w:r>
+    </w:p>
+    <w:p>
+      <w:pPr>
+        <w:shd w:val="clear" w:color="auto" w:fill="282A36"/>
+        <w:spacing w:line="270" w:lineRule="atLeast"/>
+        <w:rPr>
+          <w:rFonts w:ascii="Menlo" w:eastAsia="Times New Roman" w:hAnsi="Menlo" w:cs="Menlo"/>
+          <w:color w:val="F6F6F4"/>
+          <w:kern w:val="0"/>
+          <w:sz w:val="18"/>
+          <w:szCs w:val="18"/>
+          <w14:ligatures w14:val="none"/>
+        </w:rPr>
+      </w:pPr>
+      <w:r>
+        <w:rPr>
+          <w:rFonts w:ascii="Menlo" w:eastAsia="Times New Roman" w:hAnsi="Menlo" w:cs="Menlo"/>
+          <w:color w:val="6796E6"/>
+          <w:kern w:val="0"/>
+          <w:sz w:val="18"/>
+          <w:szCs w:val="18"/>
+          <w14:ligatures w14:val="none"/>
+        </w:rPr>
+        <w:t>[Running]</w:t>
+      </w:r>
+      <w:r>
+        <w:rPr>
+          <w:rFonts w:ascii="Menlo" w:eastAsia="Times New Roman" w:hAnsi="Menlo" w:cs="Menlo"/>
+          <w:color w:val="E7EE98"/>
+          <w:kern w:val="0"/>
+          <w:sz w:val="18"/>
+          <w:szCs w:val="18"/>
+          <w14:ligatures w14:val="none"/>
+        </w:rPr>
+        <w:t xml:space="preserve"> python3 -u "/Users/</w:t>
+      </w:r>
+      <w:proofErr w:type="spellStart"/>
+      <w:r>
+        <w:rPr>
+          <w:rFonts w:ascii="Menlo" w:eastAsia="Times New Roman" w:hAnsi="Menlo" w:cs="Menlo"/>
+          <w:color w:val="E7EE98"/>
+          <w:kern w:val="0"/>
+          <w:sz w:val="18"/>
+          <w:szCs w:val="18"/>
+          <w14:ligatures w14:val="none"/>
+        </w:rPr>
+        <w:t>alexly</w:t>
+      </w:r>
+      <w:proofErr w:type="spellEnd"/>
+      <w:r>
+        <w:rPr>
+          <w:rFonts w:ascii="Menlo" w:eastAsia="Times New Roman" w:hAnsi="Menlo" w:cs="Menlo"/>
+          <w:color w:val="E7EE98"/>
+          <w:kern w:val="0"/>
+          <w:sz w:val="18"/>
+          <w:szCs w:val="18"/>
+          <w14:ligatures w14:val="none"/>
+        </w:rPr>
+        <w:t>/Desktop/323hw2/program.py"</w:t>
+      </w:r>
+    </w:p>
+    <w:p>
+      <w:pPr>
+        <w:shd w:val="clear" w:color="auto" w:fill="282A36"/>
+        <w:spacing w:line="270" w:lineRule="atLeast"/>
+        <w:rPr>
+          <w:rFonts w:ascii="Menlo" w:eastAsia="Times New Roman" w:hAnsi="Menlo" w:cs="Menlo"/>
+          <w:color w:val="F6F6F4"/>
+          <w:kern w:val="0"/>
+          <w:sz w:val="18"/>
+          <w:szCs w:val="18"/>
+          <w14:ligatures w14:val="none"/>
+        </w:rPr>
+      </w:pPr>
+      <w:r>
+        <w:rPr>
+          <w:rFonts w:ascii="Menlo" w:eastAsia="Times New Roman" w:hAnsi="Menlo" w:cs="Menlo"/>
+          <w:color w:val="F6F6F4"/>
+          <w:kern w:val="0"/>
+          <w:sz w:val="18"/>
+          <w:szCs w:val="18"/>
+          <w14:ligatures w14:val="none"/>
+        </w:rPr>
+        <w:t>Parsing string: ( id + id ) * id $</w:t>
+      </w:r>
+    </w:p>
+    <w:p>
+      <w:pPr>
+        <w:shd w:val="clear" w:color="auto" w:fill="282A36"/>
+        <w:spacing w:line="270" w:lineRule="atLeast"/>
+        <w:rPr>
+          <w:rFonts w:ascii="Menlo" w:eastAsia="Times New Roman" w:hAnsi="Menlo" w:cs="Menlo"/>
+          <w:color w:val="F6F6F4"/>
+          <w:kern w:val="0"/>
+          <w:sz w:val="18"/>
+          <w:szCs w:val="18"/>
+          <w14:ligatures w14:val="none"/>
+        </w:rPr>
+      </w:pPr>
+      <w:r>
+        <w:rPr>
+          <w:rFonts w:ascii="Menlo" w:eastAsia="Times New Roman" w:hAnsi="Menlo" w:cs="Menlo"/>
+          <w:color w:val="F6F6F4"/>
+          <w:kern w:val="0"/>
+          <w:sz w:val="18"/>
+          <w:szCs w:val="18"/>
+          <w14:ligatures w14:val="none"/>
+        </w:rPr>
+        <w:t>Step: 0, Stack: ['0'], Input: ['(', 'id', '+', 'id', ')', '*', 'id', '$', '$'], Action: S4</w:t>
+      </w:r>
+    </w:p>
+    <w:p>
+      <w:pPr>
+        <w:shd w:val="clear" w:color="auto" w:fill="282A36"/>
+        <w:spacing w:line="270" w:lineRule="atLeast"/>
+        <w:rPr>
+          <w:rFonts w:ascii="Menlo" w:eastAsia="Times New Roman" w:hAnsi="Menlo" w:cs="Menlo"/>
+          <w:color w:val="F6F6F4"/>
+          <w:kern w:val="0"/>
+          <w:sz w:val="18"/>
+          <w:szCs w:val="18"/>
+          <w14:ligatures w14:val="none"/>
+        </w:rPr>
+      </w:pPr>
+      <w:r>
+        <w:rPr>
+          <w:rFonts w:ascii="Menlo" w:eastAsia="Times New Roman" w:hAnsi="Menlo" w:cs="Menlo"/>
+          <w:color w:val="F6F6F4"/>
+          <w:kern w:val="0"/>
+          <w:sz w:val="18"/>
+          <w:szCs w:val="18"/>
+          <w14:ligatures w14:val="none"/>
+        </w:rPr>
+        <w:t>Step: 4, Stack: ['0', '(', '4'], Input: ['id', '+', 'id', ')', '*', 'id', '$', '$'], Action: S5</w:t>
+      </w:r>
+    </w:p>
+    <w:p>
+      <w:pPr>
+        <w:shd w:val="clear" w:color="auto" w:fill="282A36"/>
+        <w:spacing w:line="270" w:lineRule="atLeast"/>
+        <w:rPr>
+          <w:rFonts w:ascii="Menlo" w:eastAsia="Times New Roman" w:hAnsi="Menlo" w:cs="Menlo"/>
+          <w:color w:val="F6F6F4"/>
+          <w:kern w:val="0"/>
+          <w:sz w:val="18"/>
+          <w:szCs w:val="18"/>
+          <w14:ligatures w14:val="none"/>
+        </w:rPr>
+      </w:pPr>
+      <w:r>
+        <w:rPr>
+          <w:rFonts w:ascii="Menlo" w:eastAsia="Times New Roman" w:hAnsi="Menlo" w:cs="Menlo"/>
+          <w:color w:val="F6F6F4"/>
+          <w:kern w:val="0"/>
+          <w:sz w:val="18"/>
+          <w:szCs w:val="18"/>
+          <w14:ligatures w14:val="none"/>
+        </w:rPr>
+        <w:t>Step: 5, Stack: ['0', '(', '4', 'id', '5'], Input: ['+', 'id', ')', '*', 'id', '$', '$'], Action: R6</w:t>
+      </w:r>
+    </w:p>
+    <w:p>
+      <w:pPr>
+        <w:shd w:val="clear" w:color="auto" w:fill="282A36"/>
+        <w:spacing w:line="270" w:lineRule="atLeast"/>
+        <w:rPr>
+          <w:rFonts w:ascii="Menlo" w:eastAsia="Times New Roman" w:hAnsi="Menlo" w:cs="Menlo"/>
+          <w:color w:val="F6F6F4"/>
+          <w:kern w:val="0"/>
+          <w:sz w:val="18"/>
+          <w:szCs w:val="18"/>
+          <w14:ligatures w14:val="none"/>
+        </w:rPr>
+      </w:pPr>
+      <w:r>
+        <w:rPr>
+          <w:rFonts w:ascii="Menlo" w:eastAsia="Times New Roman" w:hAnsi="Menlo" w:cs="Menlo"/>
+          <w:color w:val="F6F6F4"/>
+          <w:kern w:val="0"/>
+          <w:sz w:val="18"/>
+          <w:szCs w:val="18"/>
+          <w14:ligatures w14:val="none"/>
+        </w:rPr>
+        <w:t>Step: 3, Stack: ['0', '(', '4', 'F', '3'], Input: ['+', 'id', ')', '*', 'id', '$', '$'], Action: R4</w:t>
+      </w:r>
+    </w:p>
+    <w:p>
+      <w:pPr>
+        <w:shd w:val="clear" w:color="auto" w:fill="282A36"/>
+        <w:spacing w:line="270" w:lineRule="atLeast"/>
+        <w:rPr>
+          <w:rFonts w:ascii="Menlo" w:eastAsia="Times New Roman" w:hAnsi="Menlo" w:cs="Menlo"/>
+          <w:color w:val="F6F6F4"/>
+          <w:kern w:val="0"/>
+          <w:sz w:val="18"/>
+          <w:szCs w:val="18"/>
+          <w14:ligatures w14:val="none"/>
+        </w:rPr>
+      </w:pPr>
+      <w:r>
+        <w:rPr>
+          <w:rFonts w:ascii="Menlo" w:eastAsia="Times New Roman" w:hAnsi="Menlo" w:cs="Menlo"/>
+          <w:color w:val="F6F6F4"/>
+          <w:kern w:val="0"/>
+          <w:sz w:val="18"/>
+          <w:szCs w:val="18"/>
+          <w14:ligatures w14:val="none"/>
+        </w:rPr>
+        <w:t>Step: 2, Stack: ['0', '(', '4', 'T', '2'], Input: ['+', 'id', ')', '*', 'id', '$', '$'], Action: R2</w:t>
+      </w:r>
+    </w:p>
+    <w:p>
+      <w:pPr>
+        <w:shd w:val="clear" w:color="auto" w:fill="282A36"/>
+        <w:spacing w:line="270" w:lineRule="atLeast"/>
+        <w:rPr>
+          <w:rFonts w:ascii="Menlo" w:eastAsia="Times New Roman" w:hAnsi="Menlo" w:cs="Menlo"/>
+          <w:color w:val="F6F6F4"/>
+          <w:kern w:val="0"/>
+          <w:sz w:val="18"/>
+          <w:szCs w:val="18"/>
+          <w14:ligatures w14:val="none"/>
+        </w:rPr>
+      </w:pPr>
+      <w:r>
+        <w:rPr>
+          <w:rFonts w:ascii="Menlo" w:eastAsia="Times New Roman" w:hAnsi="Menlo" w:cs="Menlo"/>
+          <w:color w:val="F6F6F4"/>
+          <w:kern w:val="0"/>
+          <w:sz w:val="18"/>
+          <w:szCs w:val="18"/>
+          <w14:ligatures w14:val="none"/>
+        </w:rPr>
+        <w:t>Step: 8, Stack: ['0', '(', '4', 'E', '8'], Input: ['+', 'id', ')', '*', 'id', '$', '$'], Action: S6</w:t>
+      </w:r>
+    </w:p>
+    <w:p>
+      <w:pPr>
+        <w:shd w:val="clear" w:color="auto" w:fill="282A36"/>
+        <w:spacing w:line="270" w:lineRule="atLeast"/>
+        <w:rPr>
+          <w:rFonts w:ascii="Menlo" w:eastAsia="Times New Roman" w:hAnsi="Menlo" w:cs="Menlo"/>
+          <w:color w:val="F6F6F4"/>
+          <w:kern w:val="0"/>
+          <w:sz w:val="18"/>
+          <w:szCs w:val="18"/>
+          <w14:ligatures w14:val="none"/>
+        </w:rPr>
+      </w:pPr>
+      <w:r>
+        <w:rPr>
+          <w:rFonts w:ascii="Menlo" w:eastAsia="Times New Roman" w:hAnsi="Menlo" w:cs="Menlo"/>
+          <w:color w:val="F6F6F4"/>
+          <w:kern w:val="0"/>
+          <w:sz w:val="18"/>
+          <w:szCs w:val="18"/>
+          <w14:ligatures w14:val="none"/>
+        </w:rPr>
+        <w:t>Step: 6, Stack: ['0', '(', '4', 'E', '8', '+', '6'], Input: ['id', ')', '*', 'id', '$', '$'], Action: S5</w:t>
+      </w:r>
+    </w:p>
+    <w:p>
+      <w:pPr>
+        <w:shd w:val="clear" w:color="auto" w:fill="282A36"/>
+        <w:spacing w:line="270" w:lineRule="atLeast"/>
+        <w:rPr>
+          <w:rFonts w:ascii="Menlo" w:eastAsia="Times New Roman" w:hAnsi="Menlo" w:cs="Menlo"/>
+          <w:color w:val="F6F6F4"/>
+          <w:kern w:val="0"/>
+          <w:sz w:val="18"/>
+          <w:szCs w:val="18"/>
+          <w14:ligatures w14:val="none"/>
+        </w:rPr>
+      </w:pPr>
+      <w:r>
+        <w:rPr>
+          <w:rFonts w:ascii="Menlo" w:eastAsia="Times New Roman" w:hAnsi="Menlo" w:cs="Menlo"/>
+          <w:color w:val="F6F6F4"/>
+          <w:kern w:val="0"/>
+          <w:sz w:val="18"/>
+          <w:szCs w:val="18"/>
+          <w14:ligatures w14:val="none"/>
+        </w:rPr>
+        <w:t>Step: 5, Stack: ['0', '(', '4', 'E', '8', '+', '6', 'id', '5'], Input: [')', '*', 'id', '$', '$'], Action: R6</w:t>
+      </w:r>
+    </w:p>
+    <w:p>
+      <w:pPr>
+        <w:shd w:val="clear" w:color="auto" w:fill="282A36"/>
+        <w:spacing w:line="270" w:lineRule="atLeast"/>
+        <w:rPr>
+          <w:rFonts w:ascii="Menlo" w:eastAsia="Times New Roman" w:hAnsi="Menlo" w:cs="Menlo"/>
+          <w:color w:val="F6F6F4"/>
+          <w:kern w:val="0"/>
+          <w:sz w:val="18"/>
+          <w:szCs w:val="18"/>
+          <w14:ligatures w14:val="none"/>
+        </w:rPr>
+      </w:pPr>
+      <w:r>
+        <w:rPr>
+          <w:rFonts w:ascii="Menlo" w:eastAsia="Times New Roman" w:hAnsi="Menlo" w:cs="Menlo"/>
+          <w:color w:val="F6F6F4"/>
+          <w:kern w:val="0"/>
+          <w:sz w:val="18"/>
+          <w:szCs w:val="18"/>
+          <w14:ligatures w14:val="none"/>
+        </w:rPr>
+        <w:t>Step: 3, Stack: ['0', '(', '4', 'E', '8', '+', '6', 'F', '3'], Input: [')', '*', 'id', '$', '$'], Action: R4</w:t>
+      </w:r>
+    </w:p>
+    <w:p>
+      <w:pPr>
+        <w:shd w:val="clear" w:color="auto" w:fill="282A36"/>
+        <w:spacing w:line="270" w:lineRule="atLeast"/>
+        <w:rPr>
+          <w:rFonts w:ascii="Menlo" w:eastAsia="Times New Roman" w:hAnsi="Menlo" w:cs="Menlo"/>
+          <w:color w:val="F6F6F4"/>
+          <w:kern w:val="0"/>
+          <w:sz w:val="18"/>
+          <w:szCs w:val="18"/>
+          <w14:ligatures w14:val="none"/>
+        </w:rPr>
+      </w:pPr>
+      <w:r>
+        <w:rPr>
+          <w:rFonts w:ascii="Menlo" w:eastAsia="Times New Roman" w:hAnsi="Menlo" w:cs="Menlo"/>
+          <w:color w:val="F6F6F4"/>
+          <w:kern w:val="0"/>
+          <w:sz w:val="18"/>
+          <w:szCs w:val="18"/>
+          <w14:ligatures w14:val="none"/>
+        </w:rPr>
+        <w:lastRenderedPageBreak/>
+        <w:t>Step: 9, Stack: ['0', '(', '4', 'E', '8', '+', '6', 'T', '9'], Input: [')', '*', 'id', '$', '$'], Action: R1</w:t>
+      </w:r>
+    </w:p>
+    <w:p>
+      <w:pPr>
+        <w:shd w:val="clear" w:color="auto" w:fill="282A36"/>
+        <w:spacing w:line="270" w:lineRule="atLeast"/>
+        <w:rPr>
+          <w:rFonts w:ascii="Menlo" w:eastAsia="Times New Roman" w:hAnsi="Menlo" w:cs="Menlo"/>
+          <w:color w:val="F6F6F4"/>
+          <w:kern w:val="0"/>
+          <w:sz w:val="18"/>
+          <w:szCs w:val="18"/>
+          <w14:ligatures w14:val="none"/>
+        </w:rPr>
+      </w:pPr>
+      <w:r>
+        <w:rPr>
+          <w:rFonts w:ascii="Menlo" w:eastAsia="Times New Roman" w:hAnsi="Menlo" w:cs="Menlo"/>
+          <w:color w:val="F6F6F4"/>
+          <w:kern w:val="0"/>
+          <w:sz w:val="18"/>
+          <w:szCs w:val="18"/>
+          <w14:ligatures w14:val="none"/>
+        </w:rPr>
+        <w:t>Step: 8, Stack: ['0', '(', '4', 'E', '8'], Input: [')', '*', 'id', '$', '$'], Action: S11</w:t>
+      </w:r>
+    </w:p>
+    <w:p>
+      <w:pPr>
+        <w:shd w:val="clear" w:color="auto" w:fill="282A36"/>
+        <w:spacing w:line="270" w:lineRule="atLeast"/>
+        <w:rPr>
+          <w:rFonts w:ascii="Menlo" w:eastAsia="Times New Roman" w:hAnsi="Menlo" w:cs="Menlo"/>
+          <w:color w:val="F6F6F4"/>
+          <w:kern w:val="0"/>
+          <w:sz w:val="18"/>
+          <w:szCs w:val="18"/>
+          <w14:ligatures w14:val="none"/>
+        </w:rPr>
+      </w:pPr>
+      <w:r>
+        <w:rPr>
+          <w:rFonts w:ascii="Menlo" w:eastAsia="Times New Roman" w:hAnsi="Menlo" w:cs="Menlo"/>
+          <w:color w:val="F6F6F4"/>
+          <w:kern w:val="0"/>
+          <w:sz w:val="18"/>
+          <w:szCs w:val="18"/>
+          <w14:ligatures w14:val="none"/>
+        </w:rPr>
+        <w:t>Step: 11, Stack: ['0', '(', '4', 'E', '8', ')', '11'], Input: ['*', 'id', '$', '$'], Action: R5</w:t>
+      </w:r>
+    </w:p>
+    <w:p>
+      <w:pPr>
+        <w:shd w:val="clear" w:color="auto" w:fill="282A36"/>
+        <w:spacing w:line="270" w:lineRule="atLeast"/>
+        <w:rPr>
+          <w:rFonts w:ascii="Menlo" w:eastAsia="Times New Roman" w:hAnsi="Menlo" w:cs="Menlo"/>
+          <w:color w:val="F6F6F4"/>
+          <w:kern w:val="0"/>
+          <w:sz w:val="18"/>
+          <w:szCs w:val="18"/>
+          <w14:ligatures w14:val="none"/>
+        </w:rPr>
+      </w:pPr>
+      <w:r>
+        <w:rPr>
+          <w:rFonts w:ascii="Menlo" w:eastAsia="Times New Roman" w:hAnsi="Menlo" w:cs="Menlo"/>
+          <w:color w:val="F6F6F4"/>
+          <w:kern w:val="0"/>
+          <w:sz w:val="18"/>
+          <w:szCs w:val="18"/>
+          <w14:ligatures w14:val="none"/>
+        </w:rPr>
+        <w:t>Step: 3, Stack: ['0', 'F', '3'], Input: ['*', 'id', '$', '$'], Action: R4</w:t>
+      </w:r>
+    </w:p>
+    <w:p>
+      <w:pPr>
+        <w:shd w:val="clear" w:color="auto" w:fill="282A36"/>
+        <w:spacing w:line="270" w:lineRule="atLeast"/>
+        <w:rPr>
+          <w:rFonts w:ascii="Menlo" w:eastAsia="Times New Roman" w:hAnsi="Menlo" w:cs="Menlo"/>
+          <w:color w:val="F6F6F4"/>
+          <w:kern w:val="0"/>
+          <w:sz w:val="18"/>
+          <w:szCs w:val="18"/>
+          <w14:ligatures w14:val="none"/>
+        </w:rPr>
+      </w:pPr>
+      <w:r>
+        <w:rPr>
+          <w:rFonts w:ascii="Menlo" w:eastAsia="Times New Roman" w:hAnsi="Menlo" w:cs="Menlo"/>
+          <w:color w:val="F6F6F4"/>
+          <w:kern w:val="0"/>
+          <w:sz w:val="18"/>
+          <w:szCs w:val="18"/>
+          <w14:ligatures w14:val="none"/>
+        </w:rPr>
+        <w:t>Step: 2, Stack: ['0', 'T', '2'], Input: ['*', 'id', '$', '$'], Action: S7</w:t>
+      </w:r>
+    </w:p>
+    <w:p>
+      <w:pPr>
+        <w:shd w:val="clear" w:color="auto" w:fill="282A36"/>
+        <w:spacing w:line="270" w:lineRule="atLeast"/>
+        <w:rPr>
+          <w:rFonts w:ascii="Menlo" w:eastAsia="Times New Roman" w:hAnsi="Menlo" w:cs="Menlo"/>
+          <w:color w:val="F6F6F4"/>
+          <w:kern w:val="0"/>
+          <w:sz w:val="18"/>
+          <w:szCs w:val="18"/>
+          <w14:ligatures w14:val="none"/>
+        </w:rPr>
+      </w:pPr>
+      <w:r>
+        <w:rPr>
+          <w:rFonts w:ascii="Menlo" w:eastAsia="Times New Roman" w:hAnsi="Menlo" w:cs="Menlo"/>
+          <w:color w:val="F6F6F4"/>
+          <w:kern w:val="0"/>
+          <w:sz w:val="18"/>
+          <w:szCs w:val="18"/>
+          <w14:ligatures w14:val="none"/>
+        </w:rPr>
+        <w:t>Step: 7, Stack: ['0', 'T', '2', '*', '7'], Input: ['id', '$', '$'], Action: S5</w:t>
+      </w:r>
+    </w:p>
+    <w:p>
+      <w:pPr>
+        <w:shd w:val="clear" w:color="auto" w:fill="282A36"/>
+        <w:spacing w:line="270" w:lineRule="atLeast"/>
+        <w:rPr>
+          <w:rFonts w:ascii="Menlo" w:eastAsia="Times New Roman" w:hAnsi="Menlo" w:cs="Menlo"/>
+          <w:color w:val="F6F6F4"/>
+          <w:kern w:val="0"/>
+          <w:sz w:val="18"/>
+          <w:szCs w:val="18"/>
+          <w14:ligatures w14:val="none"/>
+        </w:rPr>
+      </w:pPr>
+      <w:r>
+        <w:rPr>
+          <w:rFonts w:ascii="Menlo" w:eastAsia="Times New Roman" w:hAnsi="Menlo" w:cs="Menlo"/>
+          <w:color w:val="F6F6F4"/>
+          <w:kern w:val="0"/>
+          <w:sz w:val="18"/>
+          <w:szCs w:val="18"/>
+          <w14:ligatures w14:val="none"/>
+        </w:rPr>
+        <w:t>Step: 5, Stack: ['0', 'T', '2', '*', '7', 'id', '5'], Input: ['$', '$'], Action: R6</w:t>
+      </w:r>
+    </w:p>
+    <w:p>
+      <w:pPr>
+        <w:shd w:val="clear" w:color="auto" w:fill="282A36"/>
+        <w:spacing w:line="270" w:lineRule="atLeast"/>
+        <w:rPr>
+          <w:rFonts w:ascii="Menlo" w:eastAsia="Times New Roman" w:hAnsi="Menlo" w:cs="Menlo"/>
+          <w:color w:val="F6F6F4"/>
+          <w:kern w:val="0"/>
+          <w:sz w:val="18"/>
+          <w:szCs w:val="18"/>
+          <w14:ligatures w14:val="none"/>
+        </w:rPr>
+      </w:pPr>
+      <w:r>
+        <w:rPr>
+          <w:rFonts w:ascii="Menlo" w:eastAsia="Times New Roman" w:hAnsi="Menlo" w:cs="Menlo"/>
+          <w:color w:val="F6F6F4"/>
+          <w:kern w:val="0"/>
+          <w:sz w:val="18"/>
+          <w:szCs w:val="18"/>
+          <w14:ligatures w14:val="none"/>
+        </w:rPr>
+        <w:t>Step: 10, Stack: ['0', 'T', '2', '*', '7', 'F', '10'], Input: ['$', '$'], Action: R3</w:t>
+      </w:r>
+    </w:p>
+    <w:p>
+      <w:pPr>
+        <w:shd w:val="clear" w:color="auto" w:fill="282A36"/>
+        <w:spacing w:line="270" w:lineRule="atLeast"/>
+        <w:rPr>
+          <w:rFonts w:ascii="Menlo" w:eastAsia="Times New Roman" w:hAnsi="Menlo" w:cs="Menlo"/>
+          <w:color w:val="F6F6F4"/>
+          <w:kern w:val="0"/>
+          <w:sz w:val="18"/>
+          <w:szCs w:val="18"/>
+          <w14:ligatures w14:val="none"/>
+        </w:rPr>
+      </w:pPr>
+      <w:r>
+        <w:rPr>
+          <w:rFonts w:ascii="Menlo" w:eastAsia="Times New Roman" w:hAnsi="Menlo" w:cs="Menlo"/>
+          <w:color w:val="F6F6F4"/>
+          <w:kern w:val="0"/>
+          <w:sz w:val="18"/>
+          <w:szCs w:val="18"/>
+          <w14:ligatures w14:val="none"/>
+        </w:rPr>
+        <w:t>Step: 2, Stack: ['0', 'T', '2'], Input: ['$', '$'], Action: R2</w:t>
+      </w:r>
+    </w:p>
+    <w:p>
+      <w:pPr>
+        <w:shd w:val="clear" w:color="auto" w:fill="282A36"/>
+        <w:spacing w:line="270" w:lineRule="atLeast"/>
+        <w:rPr>
+          <w:rFonts w:ascii="Menlo" w:eastAsia="Times New Roman" w:hAnsi="Menlo" w:cs="Menlo"/>
+          <w:color w:val="F6F6F4"/>
+          <w:kern w:val="0"/>
+          <w:sz w:val="18"/>
+          <w:szCs w:val="18"/>
+          <w14:ligatures w14:val="none"/>
+        </w:rPr>
+      </w:pPr>
+      <w:r>
+        <w:rPr>
+          <w:rFonts w:ascii="Menlo" w:eastAsia="Times New Roman" w:hAnsi="Menlo" w:cs="Menlo"/>
+          <w:color w:val="F6F6F4"/>
+          <w:kern w:val="0"/>
+          <w:sz w:val="18"/>
+          <w:szCs w:val="18"/>
+          <w14:ligatures w14:val="none"/>
+        </w:rPr>
+        <w:t>Step: 1, Stack: ['0', 'E', '1'], Input: ['$', '$'], Action: acc</w:t>
+      </w:r>
+    </w:p>
+    <w:p>
+      <w:pPr>
+        <w:shd w:val="clear" w:color="auto" w:fill="282A36"/>
+        <w:spacing w:line="270" w:lineRule="atLeast"/>
+        <w:rPr>
+          <w:rFonts w:ascii="Menlo" w:eastAsia="Times New Roman" w:hAnsi="Menlo" w:cs="Menlo"/>
+          <w:color w:val="F6F6F4"/>
+          <w:kern w:val="0"/>
+          <w:sz w:val="18"/>
+          <w:szCs w:val="18"/>
+          <w14:ligatures w14:val="none"/>
+        </w:rPr>
+      </w:pPr>
+      <w:r>
+        <w:rPr>
+          <w:rFonts w:ascii="Menlo" w:eastAsia="Times New Roman" w:hAnsi="Menlo" w:cs="Menlo"/>
+          <w:color w:val="F6F6F4"/>
+          <w:kern w:val="0"/>
+          <w:sz w:val="18"/>
+          <w:szCs w:val="18"/>
+          <w14:ligatures w14:val="none"/>
+        </w:rPr>
+        <w:t>String is accepted.</w:t>
+      </w:r>
+    </w:p>
+    <w:p>
+      <w:pPr>
+        <w:shd w:val="clear" w:color="auto" w:fill="282A36"/>
+        <w:spacing w:line="270" w:lineRule="atLeast"/>
+        <w:rPr>
+          <w:rFonts w:ascii="Menlo" w:eastAsia="Times New Roman" w:hAnsi="Menlo" w:cs="Menlo"/>
+          <w:color w:val="F6F6F4"/>
+          <w:kern w:val="0"/>
+          <w:sz w:val="18"/>
+          <w:szCs w:val="18"/>
+          <w14:ligatures w14:val="none"/>
+        </w:rPr>
+      </w:pPr>
+    </w:p>
+    <w:p>
+      <w:pPr>
+        <w:shd w:val="clear" w:color="auto" w:fill="282A36"/>
+        <w:spacing w:line="270" w:lineRule="atLeast"/>
+        <w:rPr>
+          <w:rFonts w:ascii="Menlo" w:eastAsia="Times New Roman" w:hAnsi="Menlo" w:cs="Menlo"/>
+          <w:color w:val="F6F6F4"/>
+          <w:kern w:val="0"/>
+          <w:sz w:val="18"/>
+          <w:szCs w:val="18"/>
+          <w14:ligatures w14:val="none"/>
+        </w:rPr>
+      </w:pPr>
+      <w:r>
+        <w:rPr>
+          <w:rFonts w:ascii="Menlo" w:eastAsia="Times New Roman" w:hAnsi="Menlo" w:cs="Menlo"/>
+          <w:color w:val="F6F6F4"/>
+          <w:kern w:val="0"/>
+          <w:sz w:val="18"/>
+          <w:szCs w:val="18"/>
+          <w14:ligatures w14:val="none"/>
+        </w:rPr>
+        <w:t>Parsing string: id * id $</w:t>
+      </w:r>
+    </w:p>
+    <w:p>
+      <w:pPr>
+        <w:shd w:val="clear" w:color="auto" w:fill="282A36"/>
+        <w:spacing w:line="270" w:lineRule="atLeast"/>
+        <w:rPr>
+          <w:rFonts w:ascii="Menlo" w:eastAsia="Times New Roman" w:hAnsi="Menlo" w:cs="Menlo"/>
+          <w:color w:val="F6F6F4"/>
+          <w:kern w:val="0"/>
+          <w:sz w:val="18"/>
+          <w:szCs w:val="18"/>
+          <w14:ligatures w14:val="none"/>
+        </w:rPr>
+      </w:pPr>
+      <w:r>
+        <w:rPr>
+          <w:rFonts w:ascii="Menlo" w:eastAsia="Times New Roman" w:hAnsi="Menlo" w:cs="Menlo"/>
+          <w:color w:val="F6F6F4"/>
+          <w:kern w:val="0"/>
+          <w:sz w:val="18"/>
+          <w:szCs w:val="18"/>
+          <w14:ligatures w14:val="none"/>
+        </w:rPr>
+        <w:t>Step: 0, Stack: ['0'], Input: ['id', '*', 'id', '$', '$'], Action: S5</w:t>
+      </w:r>
+    </w:p>
+    <w:p>
+      <w:pPr>
+        <w:shd w:val="clear" w:color="auto" w:fill="282A36"/>
+        <w:spacing w:line="270" w:lineRule="atLeast"/>
+        <w:rPr>
+          <w:rFonts w:ascii="Menlo" w:eastAsia="Times New Roman" w:hAnsi="Menlo" w:cs="Menlo"/>
+          <w:color w:val="F6F6F4"/>
+          <w:kern w:val="0"/>
+          <w:sz w:val="18"/>
+          <w:szCs w:val="18"/>
+          <w14:ligatures w14:val="none"/>
+        </w:rPr>
+      </w:pPr>
+      <w:r>
+        <w:rPr>
+          <w:rFonts w:ascii="Menlo" w:eastAsia="Times New Roman" w:hAnsi="Menlo" w:cs="Menlo"/>
+          <w:color w:val="F6F6F4"/>
+          <w:kern w:val="0"/>
+          <w:sz w:val="18"/>
+          <w:szCs w:val="18"/>
+          <w14:ligatures w14:val="none"/>
+        </w:rPr>
+        <w:t>Step: 5, Stack: ['0', 'id', '5'], Input: ['*', 'id', '$', '$'], Action: R6</w:t>
+      </w:r>
+    </w:p>
+    <w:p>
+      <w:pPr>
+        <w:shd w:val="clear" w:color="auto" w:fill="282A36"/>
+        <w:spacing w:line="270" w:lineRule="atLeast"/>
+        <w:rPr>
+          <w:rFonts w:ascii="Menlo" w:eastAsia="Times New Roman" w:hAnsi="Menlo" w:cs="Menlo"/>
+          <w:color w:val="F6F6F4"/>
+          <w:kern w:val="0"/>
+          <w:sz w:val="18"/>
+          <w:szCs w:val="18"/>
+          <w14:ligatures w14:val="none"/>
+        </w:rPr>
+      </w:pPr>
+      <w:r>
+        <w:rPr>
+          <w:rFonts w:ascii="Menlo" w:eastAsia="Times New Roman" w:hAnsi="Menlo" w:cs="Menlo"/>
+          <w:color w:val="F6F6F4"/>
+          <w:kern w:val="0"/>
+          <w:sz w:val="18"/>
+          <w:szCs w:val="18"/>
+          <w14:ligatures w14:val="none"/>
+        </w:rPr>
+        <w:t>Step: 3, Stack: ['0', 'F', '3'], Input: ['*', 'id', '$', '$'], Action: R4</w:t>
+      </w:r>
+    </w:p>
+    <w:p>
+      <w:pPr>
+        <w:shd w:val="clear" w:color="auto" w:fill="282A36"/>
+        <w:spacing w:line="270" w:lineRule="atLeast"/>
+        <w:rPr>
+          <w:rFonts w:ascii="Menlo" w:eastAsia="Times New Roman" w:hAnsi="Menlo" w:cs="Menlo"/>
+          <w:color w:val="F6F6F4"/>
+          <w:kern w:val="0"/>
+          <w:sz w:val="18"/>
+          <w:szCs w:val="18"/>
+          <w14:ligatures w14:val="none"/>
+        </w:rPr>
+      </w:pPr>
+      <w:r>
+        <w:rPr>
+          <w:rFonts w:ascii="Menlo" w:eastAsia="Times New Roman" w:hAnsi="Menlo" w:cs="Menlo"/>
+          <w:color w:val="F6F6F4"/>
+          <w:kern w:val="0"/>
+          <w:sz w:val="18"/>
+          <w:szCs w:val="18"/>
+          <w14:ligatures w14:val="none"/>
+        </w:rPr>
+        <w:t>Step: 2, Stack: ['0', 'T', '2'], Input: ['*', 'id', '$', '$'], Action: S7</w:t>
+      </w:r>
+    </w:p>
+    <w:p>
+      <w:pPr>
+        <w:shd w:val="clear" w:color="auto" w:fill="282A36"/>
+        <w:spacing w:line="270" w:lineRule="atLeast"/>
+        <w:rPr>
+          <w:rFonts w:ascii="Menlo" w:eastAsia="Times New Roman" w:hAnsi="Menlo" w:cs="Menlo"/>
+          <w:color w:val="F6F6F4"/>
+          <w:kern w:val="0"/>
+          <w:sz w:val="18"/>
+          <w:szCs w:val="18"/>
+          <w14:ligatures w14:val="none"/>
+        </w:rPr>
+      </w:pPr>
+      <w:r>
+        <w:rPr>
+          <w:rFonts w:ascii="Menlo" w:eastAsia="Times New Roman" w:hAnsi="Menlo" w:cs="Menlo"/>
+          <w:color w:val="F6F6F4"/>
+          <w:kern w:val="0"/>
+          <w:sz w:val="18"/>
+          <w:szCs w:val="18"/>
+          <w14:ligatures w14:val="none"/>
+        </w:rPr>
+        <w:t>Step: 7, Stack: ['0', 'T', '2', '*', '7'], Input: ['id', '$', '$'], Action: S5</w:t>
+      </w:r>
+    </w:p>
+    <w:p>
+      <w:pPr>
+        <w:shd w:val="clear" w:color="auto" w:fill="282A36"/>
+        <w:spacing w:line="270" w:lineRule="atLeast"/>
+        <w:rPr>
+          <w:rFonts w:ascii="Menlo" w:eastAsia="Times New Roman" w:hAnsi="Menlo" w:cs="Menlo"/>
+          <w:color w:val="F6F6F4"/>
+          <w:kern w:val="0"/>
+          <w:sz w:val="18"/>
+          <w:szCs w:val="18"/>
+          <w14:ligatures w14:val="none"/>
+        </w:rPr>
+      </w:pPr>
+      <w:r>
+        <w:rPr>
+          <w:rFonts w:ascii="Menlo" w:eastAsia="Times New Roman" w:hAnsi="Menlo" w:cs="Menlo"/>
+          <w:color w:val="F6F6F4"/>
+          <w:kern w:val="0"/>
+          <w:sz w:val="18"/>
+          <w:szCs w:val="18"/>
+          <w14:ligatures w14:val="none"/>
+        </w:rPr>
+        <w:t>Step: 5, Stack: ['0', 'T', '2', '*', '7', 'id', '5'], Input: ['$', '$'], Action: R6</w:t>
+      </w:r>
+    </w:p>
+    <w:p>
+      <w:pPr>
+        <w:shd w:val="clear" w:color="auto" w:fill="282A36"/>
+        <w:spacing w:line="270" w:lineRule="atLeast"/>
+        <w:rPr>
+          <w:rFonts w:ascii="Menlo" w:eastAsia="Times New Roman" w:hAnsi="Menlo" w:cs="Menlo"/>
+          <w:color w:val="F6F6F4"/>
+          <w:kern w:val="0"/>
+          <w:sz w:val="18"/>
+          <w:szCs w:val="18"/>
+          <w14:ligatures w14:val="none"/>
+        </w:rPr>
+      </w:pPr>
+      <w:r>
+        <w:rPr>
+          <w:rFonts w:ascii="Menlo" w:eastAsia="Times New Roman" w:hAnsi="Menlo" w:cs="Menlo"/>
+          <w:color w:val="F6F6F4"/>
+          <w:kern w:val="0"/>
+          <w:sz w:val="18"/>
+          <w:szCs w:val="18"/>
+          <w14:ligatures w14:val="none"/>
+        </w:rPr>
+        <w:t>Step: 10, Stack: ['0', 'T', '2', '*', '7', 'F', '10'], Input: ['$', '$'], Action: R3</w:t>
+      </w:r>
+    </w:p>
+    <w:p>
+      <w:pPr>
+        <w:shd w:val="clear" w:color="auto" w:fill="282A36"/>
+        <w:spacing w:line="270" w:lineRule="atLeast"/>
+        <w:rPr>
+          <w:rFonts w:ascii="Menlo" w:eastAsia="Times New Roman" w:hAnsi="Menlo" w:cs="Menlo"/>
+          <w:color w:val="F6F6F4"/>
+          <w:kern w:val="0"/>
+          <w:sz w:val="18"/>
+          <w:szCs w:val="18"/>
+          <w14:ligatures w14:val="none"/>
+        </w:rPr>
+      </w:pPr>
+      <w:r>
+        <w:rPr>
+          <w:rFonts w:ascii="Menlo" w:eastAsia="Times New Roman" w:hAnsi="Menlo" w:cs="Menlo"/>
+          <w:color w:val="F6F6F4"/>
+          <w:kern w:val="0"/>
+          <w:sz w:val="18"/>
+          <w:szCs w:val="18"/>
+          <w14:ligatures w14:val="none"/>
+        </w:rPr>
+        <w:t>Step: 2, Stack: ['0', 'T', '2'], Input: ['$', '$'], Action: R2</w:t>
+      </w:r>
+    </w:p>
+    <w:p>
+      <w:pPr>
+        <w:shd w:val="clear" w:color="auto" w:fill="282A36"/>
+        <w:spacing w:line="270" w:lineRule="atLeast"/>
+        <w:rPr>
+          <w:rFonts w:ascii="Menlo" w:eastAsia="Times New Roman" w:hAnsi="Menlo" w:cs="Menlo"/>
+          <w:color w:val="F6F6F4"/>
+          <w:kern w:val="0"/>
+          <w:sz w:val="18"/>
+          <w:szCs w:val="18"/>
+          <w14:ligatures w14:val="none"/>
+        </w:rPr>
+      </w:pPr>
+      <w:r>
+        <w:rPr>
+          <w:rFonts w:ascii="Menlo" w:eastAsia="Times New Roman" w:hAnsi="Menlo" w:cs="Menlo"/>
+          <w:color w:val="F6F6F4"/>
+          <w:kern w:val="0"/>
+          <w:sz w:val="18"/>
+          <w:szCs w:val="18"/>
+          <w14:ligatures w14:val="none"/>
+        </w:rPr>
+        <w:t>Step: 1, Stack: ['0', 'E', '1'], Input: ['$', '$'], Action: acc</w:t>
+      </w:r>
+    </w:p>
+    <w:p>
+      <w:pPr>
+        <w:shd w:val="clear" w:color="auto" w:fill="282A36"/>
+        <w:spacing w:line="270" w:lineRule="atLeast"/>
+        <w:rPr>
+          <w:rFonts w:ascii="Menlo" w:eastAsia="Times New Roman" w:hAnsi="Menlo" w:cs="Menlo"/>
+          <w:color w:val="F6F6F4"/>
+          <w:kern w:val="0"/>
+          <w:sz w:val="18"/>
+          <w:szCs w:val="18"/>
+          <w14:ligatures w14:val="none"/>
+        </w:rPr>
+      </w:pPr>
+      <w:r>
+        <w:rPr>
+          <w:rFonts w:ascii="Menlo" w:eastAsia="Times New Roman" w:hAnsi="Menlo" w:cs="Menlo"/>
+          <w:color w:val="F6F6F4"/>
+          <w:kern w:val="0"/>
+          <w:sz w:val="18"/>
+          <w:szCs w:val="18"/>
+          <w14:ligatures w14:val="none"/>
+        </w:rPr>
+        <w:t>String is accepted.</w:t>
+      </w:r>
+    </w:p>
+    <w:p>
+      <w:pPr>
+        <w:shd w:val="clear" w:color="auto" w:fill="282A36"/>
+        <w:spacing w:line="270" w:lineRule="atLeast"/>
+        <w:rPr>
+          <w:rFonts w:ascii="Menlo" w:eastAsia="Times New Roman" w:hAnsi="Menlo" w:cs="Menlo"/>
+          <w:color w:val="F6F6F4"/>
+          <w:kern w:val="0"/>
+          <w:sz w:val="18"/>
+          <w:szCs w:val="18"/>
+          <w14:ligatures w14:val="none"/>
+        </w:rPr>
+      </w:pPr>
+    </w:p>
+    <w:p>
+      <w:pPr>
+        <w:shd w:val="clear" w:color="auto" w:fill="282A36"/>
+        <w:spacing w:line="270" w:lineRule="atLeast"/>
+        <w:rPr>
+          <w:rFonts w:ascii="Menlo" w:eastAsia="Times New Roman" w:hAnsi="Menlo" w:cs="Menlo"/>
+          <w:color w:val="F6F6F4"/>
+          <w:kern w:val="0"/>
+          <w:sz w:val="18"/>
+          <w:szCs w:val="18"/>
+          <w14:ligatures w14:val="none"/>
+        </w:rPr>
+      </w:pPr>
+      <w:r>
+        <w:rPr>
+          <w:rFonts w:ascii="Menlo" w:eastAsia="Times New Roman" w:hAnsi="Menlo" w:cs="Menlo"/>
+          <w:color w:val="F6F6F4"/>
+          <w:kern w:val="0"/>
+          <w:sz w:val="18"/>
+          <w:szCs w:val="18"/>
+          <w14:ligatures w14:val="none"/>
+        </w:rPr>
+        <w:t>Parsing string: ( id * ) $</w:t>
+      </w:r>
+    </w:p>
+    <w:p>
+      <w:pPr>
+        <w:shd w:val="clear" w:color="auto" w:fill="282A36"/>
+        <w:spacing w:line="270" w:lineRule="atLeast"/>
+        <w:rPr>
+          <w:rFonts w:ascii="Menlo" w:eastAsia="Times New Roman" w:hAnsi="Menlo" w:cs="Menlo"/>
+          <w:color w:val="F6F6F4"/>
+          <w:kern w:val="0"/>
+          <w:sz w:val="18"/>
+          <w:szCs w:val="18"/>
+          <w14:ligatures w14:val="none"/>
+        </w:rPr>
+      </w:pPr>
+      <w:r>
+        <w:rPr>
+          <w:rFonts w:ascii="Menlo" w:eastAsia="Times New Roman" w:hAnsi="Menlo" w:cs="Menlo"/>
+          <w:color w:val="F6F6F4"/>
+          <w:kern w:val="0"/>
+          <w:sz w:val="18"/>
+          <w:szCs w:val="18"/>
+          <w14:ligatures w14:val="none"/>
+        </w:rPr>
+        <w:t>Step: 0, Stack: ['0'], Input: ['(', 'id', '*', ')', '$', '$'], Action: S4</w:t>
+      </w:r>
+    </w:p>
+    <w:p>
+      <w:pPr>
+        <w:shd w:val="clear" w:color="auto" w:fill="282A36"/>
+        <w:spacing w:line="270" w:lineRule="atLeast"/>
+        <w:rPr>
+          <w:rFonts w:ascii="Menlo" w:eastAsia="Times New Roman" w:hAnsi="Menlo" w:cs="Menlo"/>
+          <w:color w:val="F6F6F4"/>
+          <w:kern w:val="0"/>
+          <w:sz w:val="18"/>
+          <w:szCs w:val="18"/>
+          <w14:ligatures w14:val="none"/>
+        </w:rPr>
+      </w:pPr>
+      <w:r>
+        <w:rPr>
+          <w:rFonts w:ascii="Menlo" w:eastAsia="Times New Roman" w:hAnsi="Menlo" w:cs="Menlo"/>
+          <w:color w:val="F6F6F4"/>
+          <w:kern w:val="0"/>
+          <w:sz w:val="18"/>
+          <w:szCs w:val="18"/>
+          <w14:ligatures w14:val="none"/>
+        </w:rPr>
+        <w:t>Step: 4, Stack: ['0', '(', '4'], Input: ['id', '*', ')', '$', '$'], Action: S5</w:t>
+      </w:r>
+    </w:p>
+    <w:p>
+      <w:pPr>
+        <w:shd w:val="clear" w:color="auto" w:fill="282A36"/>
+        <w:spacing w:line="270" w:lineRule="atLeast"/>
+        <w:rPr>
+          <w:rFonts w:ascii="Menlo" w:eastAsia="Times New Roman" w:hAnsi="Menlo" w:cs="Menlo"/>
+          <w:color w:val="F6F6F4"/>
+          <w:kern w:val="0"/>
+          <w:sz w:val="18"/>
+          <w:szCs w:val="18"/>
+          <w14:ligatures w14:val="none"/>
+        </w:rPr>
+      </w:pPr>
+      <w:r>
+        <w:rPr>
+          <w:rFonts w:ascii="Menlo" w:eastAsia="Times New Roman" w:hAnsi="Menlo" w:cs="Menlo"/>
+          <w:color w:val="F6F6F4"/>
+          <w:kern w:val="0"/>
+          <w:sz w:val="18"/>
+          <w:szCs w:val="18"/>
+          <w14:ligatures w14:val="none"/>
+        </w:rPr>
+        <w:t>Step: 5, Stack: ['0', '(', '4', 'id', '5'], Input: ['*', ')', '$', '$'], Action: R6</w:t>
+      </w:r>
+    </w:p>
+    <w:p>
+      <w:pPr>
+        <w:shd w:val="clear" w:color="auto" w:fill="282A36"/>
+        <w:spacing w:line="270" w:lineRule="atLeast"/>
+        <w:rPr>
+          <w:rFonts w:ascii="Menlo" w:eastAsia="Times New Roman" w:hAnsi="Menlo" w:cs="Menlo"/>
+          <w:color w:val="F6F6F4"/>
+          <w:kern w:val="0"/>
+          <w:sz w:val="18"/>
+          <w:szCs w:val="18"/>
+          <w14:ligatures w14:val="none"/>
+        </w:rPr>
+      </w:pPr>
+      <w:r>
+        <w:rPr>
+          <w:rFonts w:ascii="Menlo" w:eastAsia="Times New Roman" w:hAnsi="Menlo" w:cs="Menlo"/>
+          <w:color w:val="F6F6F4"/>
+          <w:kern w:val="0"/>
+          <w:sz w:val="18"/>
+          <w:szCs w:val="18"/>
+          <w14:ligatures w14:val="none"/>
+        </w:rPr>
+        <w:t>Step: 3, Stack: ['0', '(', '4', 'F', '3'], Input: ['*', ')', '$', '$'], Action: R4</w:t>
+      </w:r>
+    </w:p>
+    <w:p>
+      <w:pPr>
+        <w:shd w:val="clear" w:color="auto" w:fill="282A36"/>
+        <w:spacing w:line="270" w:lineRule="atLeast"/>
+        <w:rPr>
+          <w:rFonts w:ascii="Menlo" w:eastAsia="Times New Roman" w:hAnsi="Menlo" w:cs="Menlo"/>
+          <w:color w:val="F6F6F4"/>
+          <w:kern w:val="0"/>
+          <w:sz w:val="18"/>
+          <w:szCs w:val="18"/>
+          <w14:ligatures w14:val="none"/>
+        </w:rPr>
+      </w:pPr>
+      <w:r>
+        <w:rPr>
+          <w:rFonts w:ascii="Menlo" w:eastAsia="Times New Roman" w:hAnsi="Menlo" w:cs="Menlo"/>
+          <w:color w:val="F6F6F4"/>
+          <w:kern w:val="0"/>
+          <w:sz w:val="18"/>
+          <w:szCs w:val="18"/>
+          <w14:ligatures w14:val="none"/>
+        </w:rPr>
+        <w:t>Step: 2, Stack: ['0', '(', '4', 'T', '2'], Input: ['*', ')', '$', '$'], Action: S7</w:t>
+      </w:r>
+    </w:p>
+    <w:p>
+      <w:pPr>
+        <w:shd w:val="clear" w:color="auto" w:fill="282A36"/>
+        <w:spacing w:line="270" w:lineRule="atLeast"/>
+        <w:rPr>
+          <w:rFonts w:ascii="Menlo" w:eastAsia="Times New Roman" w:hAnsi="Menlo" w:cs="Menlo"/>
+          <w:color w:val="F6F6F4"/>
+          <w:kern w:val="0"/>
+          <w:sz w:val="18"/>
+          <w:szCs w:val="18"/>
+          <w14:ligatures w14:val="none"/>
+        </w:rPr>
+      </w:pPr>
+      <w:r>
+        <w:rPr>
+          <w:rFonts w:ascii="Menlo" w:eastAsia="Times New Roman" w:hAnsi="Menlo" w:cs="Menlo"/>
+          <w:color w:val="F6F6F4"/>
+          <w:kern w:val="0"/>
+          <w:sz w:val="18"/>
+          <w:szCs w:val="18"/>
+          <w14:ligatures w14:val="none"/>
+        </w:rPr>
+        <w:t xml:space="preserve">Step: 7, Stack: ['0', '(', '4', 'T', '2', '*', '7'], Input: [')', '$', '$'], Action: </w:t>
+      </w:r>
+    </w:p>
+    <w:p>
+      <w:pPr>
+        <w:shd w:val="clear" w:color="auto" w:fill="282A36"/>
+        <w:spacing w:line="270" w:lineRule="atLeast"/>
+        <w:rPr>
+          <w:rFonts w:ascii="Menlo" w:eastAsia="Times New Roman" w:hAnsi="Menlo" w:cs="Menlo"/>
+          <w:color w:val="F6F6F4"/>
+          <w:kern w:val="0"/>
+          <w:sz w:val="18"/>
+          <w:szCs w:val="18"/>
+          <w14:ligatures w14:val="none"/>
+        </w:rPr>
+      </w:pPr>
+      <w:r>
+        <w:rPr>
+          <w:rFonts w:ascii="Menlo" w:eastAsia="Times New Roman" w:hAnsi="Menlo" w:cs="Menlo"/>
+          <w:color w:val="F6F6F4"/>
+          <w:kern w:val="0"/>
+          <w:sz w:val="18"/>
+          <w:szCs w:val="18"/>
+          <w14:ligatures w14:val="none"/>
+        </w:rPr>
+        <w:t>Error: Invalid action. String is not accepted.</w:t>
+      </w:r>
+    </w:p>
+    <w:p>
+      <w:pPr>
+        <w:shd w:val="clear" w:color="auto" w:fill="282A36"/>
+        <w:spacing w:line="270" w:lineRule="atLeast"/>
+        <w:rPr>
+          <w:rFonts w:ascii="Menlo" w:eastAsia="Times New Roman" w:hAnsi="Menlo" w:cs="Menlo"/>
+          <w:color w:val="F6F6F4"/>
+          <w:kern w:val="0"/>
+          <w:sz w:val="18"/>
+          <w:szCs w:val="18"/>
+          <w14:ligatures w14:val="none"/>
+        </w:rPr>
+      </w:pPr>
+    </w:p>
+    <w:p>
+      <w:pPr>
+        <w:shd w:val="clear" w:color="auto" w:fill="282A36"/>
+        <w:spacing w:line="270" w:lineRule="atLeast"/>
+        <w:rPr>
+          <w:rFonts w:ascii="Menlo" w:eastAsia="Times New Roman" w:hAnsi="Menlo" w:cs="Menlo"/>
+          <w:color w:val="F6F6F4"/>
+          <w:kern w:val="0"/>
+          <w:sz w:val="18"/>
+          <w:szCs w:val="18"/>
+          <w14:ligatures w14:val="none"/>
+        </w:rPr>
+      </w:pPr>
+      <w:r>
+        <w:rPr>
+          <w:rFonts w:ascii="Menlo" w:eastAsia="Times New Roman" w:hAnsi="Menlo" w:cs="Menlo"/>
+          <w:color w:val="6796E6"/>
+          <w:kern w:val="0"/>
+          <w:sz w:val="18"/>
+          <w:szCs w:val="18"/>
+          <w14:ligatures w14:val="none"/>
+        </w:rPr>
+        <w:t>[Done]</w:t>
+      </w:r>
+      <w:r>
+        <w:rPr>
+          <w:rFonts w:ascii="Menlo" w:eastAsia="Times New Roman" w:hAnsi="Menlo" w:cs="Menlo"/>
+          <w:color w:val="E7EE98"/>
+          <w:kern w:val="0"/>
+          <w:sz w:val="18"/>
+          <w:szCs w:val="18"/>
+          <w14:ligatures w14:val="none"/>
+        </w:rPr>
+        <w:t xml:space="preserve"> exited with </w:t>
+      </w:r>
+      <w:r>
+        <w:rPr>
+          <w:rFonts w:ascii="Menlo" w:eastAsia="Times New Roman" w:hAnsi="Menlo" w:cs="Menlo"/>
+          <w:color w:val="B267E6"/>
+          <w:kern w:val="0"/>
+          <w:sz w:val="18"/>
+          <w:szCs w:val="18"/>
+          <w14:ligatures w14:val="none"/>
+        </w:rPr>
+        <w:t>code=0</w:t>
+      </w:r>
+      <w:r>
+        <w:rPr>
+          <w:rFonts w:ascii="Menlo" w:eastAsia="Times New Roman" w:hAnsi="Menlo" w:cs="Menlo"/>
+          <w:color w:val="E7EE98"/>
+          <w:kern w:val="0"/>
+          <w:sz w:val="18"/>
+          <w:szCs w:val="18"/>
+          <w14:ligatures w14:val="none"/>
+        </w:rPr>
+        <w:t xml:space="preserve"> in </w:t>
+      </w:r>
+      <w:r>
+        <w:rPr>
+          <w:rFonts w:ascii="Menlo" w:eastAsia="Times New Roman" w:hAnsi="Menlo" w:cs="Menlo"/>
+          <w:color w:val="BF9EEE"/>
+          <w:kern w:val="0"/>
+          <w:sz w:val="18"/>
+          <w:szCs w:val="18"/>
+          <w14:ligatures w14:val="none"/>
+        </w:rPr>
+        <w:t>0.05</w:t>
+      </w:r>
+      <w:r>
+        <w:rPr>
+          <w:rFonts w:ascii="Menlo" w:eastAsia="Times New Roman" w:hAnsi="Menlo" w:cs="Menlo"/>
+          <w:color w:val="E7EE98"/>
+          <w:kern w:val="0"/>
+          <w:sz w:val="18"/>
+          <w:szCs w:val="18"/>
+          <w14:ligatures w14:val="none"/>
+        </w:rPr>
+        <w:t xml:space="preserve"> seconds</w:t>
+      </w:r>
+    </w:p>
+    <w:p>
+      <w:pPr>
+        <w:shd w:val="clear" w:color="auto" w:fill="282A36"/>
+        <w:spacing w:after="240" w:line="270" w:lineRule="atLeast"/>
+        <w:rPr>
+          <w:rFonts w:ascii="Menlo" w:eastAsia="Times New Roman" w:hAnsi="Menlo" w:cs="Menlo"/>
+          <w:color w:val="F6F6F4"/>
+          <w:kern w:val="0"/>
+          <w:sz w:val="18"/>
+          <w:szCs w:val="18"/>
+          <w14:ligatures w14:val="none"/>
+        </w:rPr>
+      </w:pPr>
+    </w:p>
+    <w:p/>
+    <w:p/>
+    <w:p/>
+    <w:p>
+      <w:pPr>
         <w:rPr>
           <w:b/>
           <w:bCs/>
           <w:sz w:val="40"/>
           <w:szCs w:val="40"/>
         </w:rPr>
-        <w:t>uthors</w:t>
+      </w:pPr>
+      <w:r>
+        <w:rPr>
+          <w:b/>
+          <w:bCs/>
+          <w:sz w:val="40"/>
+          <w:szCs w:val="40"/>
+        </w:rPr>
+        <w:t>Authors</w:t>
       </w:r>
     </w:p>
     <w:p>

</xml_diff>